<commit_message>
Changes done to the Esquema Relacional
</commit_message>
<xml_diff>
--- a/3rd Submission/Esquema Relacional.docx
+++ b/3rd Submission/Esquema Relacional.docx
@@ -1,16 +1,15 @@
 
 <file path=word/document.xml><?xml version="1.0" encoding="utf-8"?>
-<w:document xmlns:o="urn:schemas-microsoft-com:office:office" xmlns:r="http://schemas.openxmlformats.org/officeDocument/2006/relationships" xmlns:v="urn:schemas-microsoft-com:vml" xmlns:w="http://schemas.openxmlformats.org/wordprocessingml/2006/main" xmlns:w10="urn:schemas-microsoft-com:office:word" xmlns:wp="http://schemas.openxmlformats.org/drawingml/2006/wordprocessingDrawing" xmlns:wps="http://schemas.microsoft.com/office/word/2010/wordprocessingShape" xmlns:wpg="http://schemas.microsoft.com/office/word/2010/wordprocessingGroup" xmlns:mc="http://schemas.openxmlformats.org/markup-compatibility/2006" xmlns:wp14="http://schemas.microsoft.com/office/word/2010/wordprocessingDrawing" xmlns:w14="http://schemas.microsoft.com/office/word/2010/wordml" mc:Ignorable="w14 wp14">
+<w:document xmlns:wpc="http://schemas.microsoft.com/office/word/2010/wordprocessingCanvas" xmlns:cx="http://schemas.microsoft.com/office/drawing/2014/chartex" xmlns:cx1="http://schemas.microsoft.com/office/drawing/2015/9/8/chartex" xmlns:cx2="http://schemas.microsoft.com/office/drawing/2015/10/21/chartex" xmlns:cx3="http://schemas.microsoft.com/office/drawing/2016/5/9/chartex" xmlns:cx4="http://schemas.microsoft.com/office/drawing/2016/5/10/chartex" xmlns:cx5="http://schemas.microsoft.com/office/drawing/2016/5/11/chartex" xmlns:cx6="http://schemas.microsoft.com/office/drawing/2016/5/12/chartex" xmlns:cx7="http://schemas.microsoft.com/office/drawing/2016/5/13/chartex" xmlns:cx8="http://schemas.microsoft.com/office/drawing/2016/5/14/chartex" xmlns:mc="http://schemas.openxmlformats.org/markup-compatibility/2006" xmlns:aink="http://schemas.microsoft.com/office/drawing/2016/ink" xmlns:am3d="http://schemas.microsoft.com/office/drawing/2017/model3d" xmlns:o="urn:schemas-microsoft-com:office:office" xmlns:r="http://schemas.openxmlformats.org/officeDocument/2006/relationships" xmlns:m="http://schemas.openxmlformats.org/officeDocument/2006/math" xmlns:v="urn:schemas-microsoft-com:vml" xmlns:wp14="http://schemas.microsoft.com/office/word/2010/wordprocessingDrawing" xmlns:wp="http://schemas.openxmlformats.org/drawingml/2006/wordprocessingDrawing" xmlns:w10="urn:schemas-microsoft-com:office:word" xmlns:w="http://schemas.openxmlformats.org/wordprocessingml/2006/main" xmlns:w14="http://schemas.microsoft.com/office/word/2010/wordml" xmlns:w15="http://schemas.microsoft.com/office/word/2012/wordml" xmlns:w16cex="http://schemas.microsoft.com/office/word/2018/wordml/cex" xmlns:w16cid="http://schemas.microsoft.com/office/word/2016/wordml/cid" xmlns:w16="http://schemas.microsoft.com/office/word/2018/wordml" xmlns:w16se="http://schemas.microsoft.com/office/word/2015/wordml/symex" xmlns:wpg="http://schemas.microsoft.com/office/word/2010/wordprocessingGroup" xmlns:wpi="http://schemas.microsoft.com/office/word/2010/wordprocessingInk" xmlns:wne="http://schemas.microsoft.com/office/word/2006/wordml" xmlns:wps="http://schemas.microsoft.com/office/word/2010/wordprocessingShape" mc:Ignorable="w14 w15 w16se w16cid w16 w16cex wp14">
   <w:body>
     <w:p>
       <w:pPr>
-        <w:pStyle w:val="Normal"/>
-        <w:jc w:val="left"/>
-        <w:rPr>
-          <w:rFonts w:ascii="Arial" w:hAnsi="Arial" w:cs="Arial"/>
-          <w:b/>
+        <w:jc w:val="left"/>
+        <w:rPr>
+          <w:rFonts w:ascii="Arial" w:hAnsi="Arial" w:cs="Arial"/>
           <w:b/>
           <w:bCs/>
+          <w:noProof/>
           <w:sz w:val="36"/>
           <w:szCs w:val="36"/>
           <w:lang w:val="pt-PT"/>
@@ -18,9 +17,10 @@
       </w:pPr>
       <w:r>
         <w:rPr>
-          <w:rFonts w:cs="Arial" w:ascii="Arial" w:hAnsi="Arial"/>
+          <w:rFonts w:ascii="Arial" w:hAnsi="Arial" w:cs="Arial"/>
           <w:b/>
           <w:bCs/>
+          <w:noProof/>
           <w:sz w:val="36"/>
           <w:szCs w:val="36"/>
           <w:lang w:val="pt-PT"/>
@@ -30,23 +30,25 @@
     </w:p>
     <w:p>
       <w:pPr>
-        <w:pStyle w:val="Normal"/>
-        <w:jc w:val="left"/>
-        <w:rPr>
-          <w:rFonts w:ascii="Arial" w:hAnsi="Arial" w:cs="Arial"/>
-          <w:lang w:val="pt-PT"/>
-        </w:rPr>
-      </w:pPr>
-      <w:r>
-        <w:rPr>
-          <w:rFonts w:cs="Arial" w:ascii="Arial" w:hAnsi="Arial"/>
+        <w:jc w:val="left"/>
+        <w:rPr>
+          <w:rFonts w:ascii="Arial" w:hAnsi="Arial" w:cs="Arial"/>
+          <w:noProof/>
+          <w:lang w:val="pt-PT"/>
+        </w:rPr>
+      </w:pPr>
+      <w:r>
+        <w:rPr>
+          <w:rFonts w:ascii="Arial" w:hAnsi="Arial" w:cs="Arial"/>
+          <w:noProof/>
           <w:lang w:val="pt-PT"/>
         </w:rPr>
         <w:t>PessoaFeup(</w:t>
       </w:r>
       <w:r>
         <w:rPr>
-          <w:rFonts w:cs="Arial" w:ascii="Arial" w:hAnsi="Arial"/>
+          <w:rFonts w:ascii="Arial" w:hAnsi="Arial" w:cs="Arial"/>
+          <w:noProof/>
           <w:u w:val="single"/>
           <w:lang w:val="pt-PT"/>
         </w:rPr>
@@ -54,14 +56,16 @@
       </w:r>
       <w:r>
         <w:rPr>
-          <w:rFonts w:cs="Arial" w:ascii="Arial" w:hAnsi="Arial"/>
+          <w:rFonts w:ascii="Arial" w:hAnsi="Arial" w:cs="Arial"/>
+          <w:noProof/>
           <w:lang w:val="pt-PT"/>
         </w:rPr>
         <w:t xml:space="preserve">, nome, </w:t>
       </w:r>
       <w:r>
         <w:rPr>
-          <w:rFonts w:cs="Arial" w:ascii="Arial" w:hAnsi="Arial"/>
+          <w:rFonts w:ascii="Arial" w:hAnsi="Arial" w:cs="Arial"/>
+          <w:noProof/>
           <w:u w:val="single"/>
           <w:lang w:val="pt-PT"/>
         </w:rPr>
@@ -69,14 +73,16 @@
       </w:r>
       <w:r>
         <w:rPr>
-          <w:rFonts w:cs="Arial" w:ascii="Arial" w:hAnsi="Arial"/>
+          <w:rFonts w:ascii="Arial" w:hAnsi="Arial" w:cs="Arial"/>
+          <w:noProof/>
           <w:lang w:val="pt-PT"/>
         </w:rPr>
         <w:t xml:space="preserve">, morada, dataNasc, sexo, </w:t>
       </w:r>
       <w:r>
         <w:rPr>
-          <w:rFonts w:cs="Arial" w:ascii="Arial" w:hAnsi="Arial"/>
+          <w:rFonts w:ascii="Arial" w:hAnsi="Arial" w:cs="Arial"/>
+          <w:noProof/>
           <w:u w:val="single"/>
           <w:lang w:val="pt-PT"/>
         </w:rPr>
@@ -84,14 +90,16 @@
       </w:r>
       <w:r>
         <w:rPr>
-          <w:rFonts w:cs="Arial" w:ascii="Arial" w:hAnsi="Arial"/>
+          <w:rFonts w:ascii="Arial" w:hAnsi="Arial" w:cs="Arial"/>
+          <w:noProof/>
           <w:lang w:val="pt-PT"/>
         </w:rPr>
         <w:t xml:space="preserve">, </w:t>
       </w:r>
       <w:r>
         <w:rPr>
-          <w:rFonts w:cs="Arial" w:ascii="Arial" w:hAnsi="Arial"/>
+          <w:rFonts w:ascii="Arial" w:hAnsi="Arial" w:cs="Arial"/>
+          <w:noProof/>
           <w:u w:val="single"/>
           <w:lang w:val="pt-PT"/>
         </w:rPr>
@@ -99,7 +107,8 @@
       </w:r>
       <w:r>
         <w:rPr>
-          <w:rFonts w:cs="Arial" w:ascii="Arial" w:hAnsi="Arial"/>
+          <w:rFonts w:ascii="Arial" w:hAnsi="Arial" w:cs="Arial"/>
+          <w:noProof/>
           <w:lang w:val="pt-PT"/>
         </w:rPr>
         <w:t>)</w:t>
@@ -107,23 +116,25 @@
     </w:p>
     <w:p>
       <w:pPr>
-        <w:pStyle w:val="Normal"/>
-        <w:jc w:val="left"/>
-        <w:rPr>
-          <w:rFonts w:ascii="Arial" w:hAnsi="Arial" w:cs="Arial"/>
-          <w:lang w:val="pt-PT"/>
-        </w:rPr>
-      </w:pPr>
-      <w:r>
-        <w:rPr>
-          <w:rFonts w:cs="Arial" w:ascii="Arial" w:hAnsi="Arial"/>
+        <w:jc w:val="left"/>
+        <w:rPr>
+          <w:rFonts w:ascii="Arial" w:hAnsi="Arial" w:cs="Arial"/>
+          <w:noProof/>
+          <w:lang w:val="pt-PT"/>
+        </w:rPr>
+      </w:pPr>
+      <w:r>
+        <w:rPr>
+          <w:rFonts w:ascii="Arial" w:hAnsi="Arial" w:cs="Arial"/>
+          <w:noProof/>
           <w:lang w:val="pt-PT"/>
         </w:rPr>
         <w:t>Estudante(</w:t>
       </w:r>
       <w:r>
         <w:rPr>
-          <w:rFonts w:cs="Arial" w:ascii="Arial" w:hAnsi="Arial"/>
+          <w:rFonts w:ascii="Arial" w:hAnsi="Arial" w:cs="Arial"/>
+          <w:noProof/>
           <w:u w:val="single"/>
           <w:lang w:val="pt-PT"/>
         </w:rPr>
@@ -131,7 +142,8 @@
       </w:r>
       <w:r>
         <w:rPr>
-          <w:rFonts w:cs="Arial" w:ascii="Arial" w:hAnsi="Arial"/>
+          <w:rFonts w:ascii="Arial" w:hAnsi="Arial" w:cs="Arial"/>
+          <w:noProof/>
           <w:lang w:val="pt-PT"/>
         </w:rPr>
         <w:t>-&gt;PessoaFeup, anoInscricao, idCurso-&gt;Curso)</w:t>
@@ -139,23 +151,25 @@
     </w:p>
     <w:p>
       <w:pPr>
-        <w:pStyle w:val="Normal"/>
-        <w:jc w:val="left"/>
-        <w:rPr>
-          <w:rFonts w:ascii="Arial" w:hAnsi="Arial" w:cs="Arial"/>
-          <w:lang w:val="pt-PT"/>
-        </w:rPr>
-      </w:pPr>
-      <w:r>
-        <w:rPr>
-          <w:rFonts w:cs="Arial" w:ascii="Arial" w:hAnsi="Arial"/>
+        <w:jc w:val="left"/>
+        <w:rPr>
+          <w:rFonts w:ascii="Arial" w:hAnsi="Arial" w:cs="Arial"/>
+          <w:noProof/>
+          <w:lang w:val="pt-PT"/>
+        </w:rPr>
+      </w:pPr>
+      <w:r>
+        <w:rPr>
+          <w:rFonts w:ascii="Arial" w:hAnsi="Arial" w:cs="Arial"/>
+          <w:noProof/>
           <w:lang w:val="pt-PT"/>
         </w:rPr>
         <w:t>Docente(</w:t>
       </w:r>
       <w:r>
         <w:rPr>
-          <w:rFonts w:cs="Arial" w:ascii="Arial" w:hAnsi="Arial"/>
+          <w:rFonts w:ascii="Arial" w:hAnsi="Arial" w:cs="Arial"/>
+          <w:noProof/>
           <w:u w:val="single"/>
           <w:lang w:val="pt-PT"/>
         </w:rPr>
@@ -163,7 +177,8 @@
       </w:r>
       <w:r>
         <w:rPr>
-          <w:rFonts w:cs="Arial" w:ascii="Arial" w:hAnsi="Arial"/>
+          <w:rFonts w:ascii="Arial" w:hAnsi="Arial" w:cs="Arial"/>
+          <w:noProof/>
           <w:lang w:val="pt-PT"/>
         </w:rPr>
         <w:t>-&gt;PessoaFeup, categoria, departamento)</w:t>
@@ -171,23 +186,25 @@
     </w:p>
     <w:p>
       <w:pPr>
-        <w:pStyle w:val="Normal"/>
-        <w:jc w:val="left"/>
-        <w:rPr>
-          <w:rFonts w:ascii="Arial" w:hAnsi="Arial" w:cs="Arial"/>
-          <w:lang w:val="pt-PT"/>
-        </w:rPr>
-      </w:pPr>
-      <w:r>
-        <w:rPr>
-          <w:rFonts w:cs="Arial" w:ascii="Arial" w:hAnsi="Arial"/>
+        <w:jc w:val="left"/>
+        <w:rPr>
+          <w:rFonts w:ascii="Arial" w:hAnsi="Arial" w:cs="Arial"/>
+          <w:noProof/>
+          <w:lang w:val="pt-PT"/>
+        </w:rPr>
+      </w:pPr>
+      <w:r>
+        <w:rPr>
+          <w:rFonts w:ascii="Arial" w:hAnsi="Arial" w:cs="Arial"/>
+          <w:noProof/>
           <w:lang w:val="pt-PT"/>
         </w:rPr>
         <w:t>Curso(</w:t>
       </w:r>
       <w:r>
         <w:rPr>
-          <w:rFonts w:cs="Arial" w:ascii="Arial" w:hAnsi="Arial"/>
+          <w:rFonts w:ascii="Arial" w:hAnsi="Arial" w:cs="Arial"/>
+          <w:noProof/>
           <w:u w:val="single"/>
           <w:lang w:val="pt-PT"/>
         </w:rPr>
@@ -195,7 +212,8 @@
       </w:r>
       <w:r>
         <w:rPr>
-          <w:rFonts w:cs="Arial" w:ascii="Arial" w:hAnsi="Arial"/>
+          <w:rFonts w:ascii="Arial" w:hAnsi="Arial" w:cs="Arial"/>
+          <w:noProof/>
           <w:lang w:val="pt-PT"/>
         </w:rPr>
         <w:t>, nome, grauAcademico, dataInicio, duracao, mediaEntrada)</w:t>
@@ -203,23 +221,25 @@
     </w:p>
     <w:p>
       <w:pPr>
-        <w:pStyle w:val="Normal"/>
-        <w:jc w:val="left"/>
-        <w:rPr>
-          <w:rFonts w:ascii="Arial" w:hAnsi="Arial" w:cs="Arial"/>
-          <w:lang w:val="pt-PT"/>
-        </w:rPr>
-      </w:pPr>
-      <w:r>
-        <w:rPr>
-          <w:rFonts w:cs="Arial" w:ascii="Arial" w:hAnsi="Arial"/>
+        <w:jc w:val="left"/>
+        <w:rPr>
+          <w:rFonts w:ascii="Arial" w:hAnsi="Arial" w:cs="Arial"/>
+          <w:noProof/>
+          <w:lang w:val="pt-PT"/>
+        </w:rPr>
+      </w:pPr>
+      <w:r>
+        <w:rPr>
+          <w:rFonts w:ascii="Arial" w:hAnsi="Arial" w:cs="Arial"/>
+          <w:noProof/>
           <w:lang w:val="pt-PT"/>
         </w:rPr>
         <w:t>Cadeira(</w:t>
       </w:r>
       <w:r>
         <w:rPr>
-          <w:rFonts w:cs="Arial" w:ascii="Arial" w:hAnsi="Arial"/>
+          <w:rFonts w:ascii="Arial" w:hAnsi="Arial" w:cs="Arial"/>
+          <w:noProof/>
           <w:u w:val="single"/>
           <w:lang w:val="pt-PT"/>
         </w:rPr>
@@ -227,7 +247,8 @@
       </w:r>
       <w:r>
         <w:rPr>
-          <w:rFonts w:cs="Arial" w:ascii="Arial" w:hAnsi="Arial"/>
+          <w:rFonts w:ascii="Arial" w:hAnsi="Arial" w:cs="Arial"/>
+          <w:noProof/>
           <w:lang w:val="pt-PT"/>
         </w:rPr>
         <w:t>, nome, credito, idCurso-&gt;Curso)</w:t>
@@ -235,23 +256,25 @@
     </w:p>
     <w:p>
       <w:pPr>
-        <w:pStyle w:val="Normal"/>
-        <w:jc w:val="left"/>
-        <w:rPr>
-          <w:rFonts w:ascii="Arial" w:hAnsi="Arial" w:cs="Arial"/>
-          <w:lang w:val="pt-PT"/>
-        </w:rPr>
-      </w:pPr>
-      <w:r>
-        <w:rPr>
-          <w:rFonts w:cs="Arial" w:ascii="Arial" w:hAnsi="Arial"/>
+        <w:jc w:val="left"/>
+        <w:rPr>
+          <w:rFonts w:ascii="Arial" w:hAnsi="Arial" w:cs="Arial"/>
+          <w:noProof/>
+          <w:lang w:val="pt-PT"/>
+        </w:rPr>
+      </w:pPr>
+      <w:r>
+        <w:rPr>
+          <w:rFonts w:ascii="Arial" w:hAnsi="Arial" w:cs="Arial"/>
+          <w:noProof/>
           <w:lang w:val="pt-PT"/>
         </w:rPr>
         <w:t>OcorrenciaCadeira(</w:t>
       </w:r>
       <w:r>
         <w:rPr>
-          <w:rFonts w:cs="Arial" w:ascii="Arial" w:hAnsi="Arial"/>
+          <w:rFonts w:ascii="Arial" w:hAnsi="Arial" w:cs="Arial"/>
+          <w:noProof/>
           <w:u w:val="single"/>
           <w:lang w:val="pt-PT"/>
         </w:rPr>
@@ -259,31 +282,82 @@
       </w:r>
       <w:r>
         <w:rPr>
-          <w:rFonts w:cs="Arial" w:ascii="Arial" w:hAnsi="Arial"/>
-          <w:lang w:val="pt-PT"/>
-        </w:rPr>
-        <w:t>a, idCadeira-&gt;cadeira, idEpoca-&gt;Epoca)</w:t>
-      </w:r>
-    </w:p>
-    <w:p>
-      <w:pPr>
-        <w:pStyle w:val="Normal"/>
-        <w:jc w:val="left"/>
-        <w:rPr>
-          <w:rFonts w:ascii="Arial" w:hAnsi="Arial" w:cs="Arial"/>
-          <w:lang w:val="pt-PT"/>
-        </w:rPr>
-      </w:pPr>
-      <w:r>
-        <w:rPr>
-          <w:rFonts w:cs="Arial" w:ascii="Arial" w:hAnsi="Arial"/>
+          <w:rFonts w:ascii="Arial" w:hAnsi="Arial" w:cs="Arial"/>
+          <w:noProof/>
+          <w:lang w:val="pt-PT"/>
+        </w:rPr>
+        <w:t xml:space="preserve">a, </w:t>
+      </w:r>
+      <w:r>
+        <w:rPr>
+          <w:rFonts w:ascii="Arial" w:hAnsi="Arial" w:cs="Arial"/>
+          <w:noProof/>
+          <w:lang w:val="pt-PT"/>
+        </w:rPr>
+        <w:t>idCadeira</w:t>
+      </w:r>
+      <w:r>
+        <w:rPr>
+          <w:rFonts w:ascii="Arial" w:hAnsi="Arial" w:cs="Arial"/>
+          <w:noProof/>
+          <w:lang w:val="pt-PT"/>
+        </w:rPr>
+        <w:t>-&gt;cadeira</w:t>
+      </w:r>
+      <w:r>
+        <w:rPr>
+          <w:rFonts w:ascii="Arial" w:hAnsi="Arial" w:cs="Arial" w:hint="eastAsia"/>
+          <w:noProof/>
+          <w:lang w:val="pt-PT"/>
+        </w:rPr>
+        <w:t>,</w:t>
+      </w:r>
+      <w:r>
+        <w:rPr>
+          <w:rFonts w:ascii="Arial" w:hAnsi="Arial" w:cs="Arial"/>
+          <w:noProof/>
+          <w:lang w:val="pt-PT"/>
+        </w:rPr>
+        <w:t xml:space="preserve"> idEpoca</w:t>
+      </w:r>
+      <w:r>
+        <w:rPr>
+          <w:rFonts w:ascii="Arial" w:hAnsi="Arial" w:cs="Arial"/>
+          <w:noProof/>
+          <w:lang w:val="pt-PT"/>
+        </w:rPr>
+        <w:t>-&gt;Epoca</w:t>
+      </w:r>
+      <w:r>
+        <w:rPr>
+          <w:rFonts w:ascii="Arial" w:hAnsi="Arial" w:cs="Arial"/>
+          <w:noProof/>
+          <w:lang w:val="pt-PT"/>
+        </w:rPr>
+        <w:t>)</w:t>
+      </w:r>
+    </w:p>
+    <w:p>
+      <w:pPr>
+        <w:jc w:val="left"/>
+        <w:rPr>
+          <w:rFonts w:ascii="Arial" w:hAnsi="Arial" w:cs="Arial"/>
+          <w:noProof/>
+          <w:lang w:val="pt-PT"/>
+        </w:rPr>
+      </w:pPr>
+      <w:r>
+        <w:rPr>
+          <w:rFonts w:ascii="Arial" w:hAnsi="Arial" w:cs="Arial"/>
+          <w:noProof/>
           <w:lang w:val="pt-PT"/>
         </w:rPr>
         <w:t>TurmaPratica(</w:t>
       </w:r>
       <w:r>
         <w:rPr>
-          <w:rFonts w:cs="Arial" w:ascii="Arial" w:hAnsi="Arial"/>
+          <w:rFonts w:ascii="Arial" w:hAnsi="Arial" w:cs="Arial"/>
+          <w:noProof/>
           <w:u w:val="single"/>
           <w:lang w:val="pt-PT"/>
         </w:rPr>
@@ -291,7 +365,8 @@
       </w:r>
       <w:r>
         <w:rPr>
-          <w:rFonts w:cs="Arial" w:ascii="Arial" w:hAnsi="Arial"/>
+          <w:rFonts w:ascii="Arial" w:hAnsi="Arial" w:cs="Arial"/>
+          <w:noProof/>
           <w:lang w:val="pt-PT"/>
         </w:rPr>
         <w:t xml:space="preserve">, numEstudantes, diaSemana, </w:t>
@@ -299,37 +374,65 @@
       <w:r>
         <w:rPr>
           <w:rFonts w:ascii="Arial" w:hAnsi="Arial"/>
+          <w:noProof/>
           <w:lang w:val="pt-PT"/>
         </w:rPr>
         <w:t>horaInicio, horaFim</w:t>
       </w:r>
       <w:r>
         <w:rPr>
-          <w:rFonts w:cs="Arial" w:ascii="Arial" w:hAnsi="Arial"/>
-          <w:lang w:val="pt-PT"/>
-        </w:rPr>
-        <w:t>, idOcorrenciaCadeira-&gt;OcorrenciaCadeira)</w:t>
-      </w:r>
-    </w:p>
-    <w:p>
-      <w:pPr>
-        <w:pStyle w:val="Normal"/>
-        <w:jc w:val="left"/>
-        <w:rPr>
-          <w:rFonts w:ascii="Arial" w:hAnsi="Arial" w:cs="Arial"/>
-          <w:lang w:val="pt-PT"/>
-        </w:rPr>
-      </w:pPr>
-      <w:r>
-        <w:rPr>
-          <w:rFonts w:cs="Arial" w:ascii="Arial" w:hAnsi="Arial"/>
+          <w:rFonts w:ascii="Arial" w:hAnsi="Arial" w:cs="Arial"/>
+          <w:noProof/>
+          <w:lang w:val="pt-PT"/>
+        </w:rPr>
+        <w:t xml:space="preserve">, </w:t>
+      </w:r>
+      <w:r>
+        <w:rPr>
+          <w:rFonts w:ascii="Arial" w:hAnsi="Arial" w:cs="Arial"/>
+          <w:noProof/>
+          <w:lang w:val="pt-PT"/>
+        </w:rPr>
+        <w:t>id</w:t>
+      </w:r>
+      <w:r>
+        <w:rPr>
+          <w:rFonts w:ascii="Arial" w:hAnsi="Arial" w:cs="Arial"/>
+          <w:noProof/>
+          <w:lang w:val="pt-PT"/>
+        </w:rPr>
+        <w:t>OcorrenciaCadeira-&gt;OcorrenciaCadeira</w:t>
+      </w:r>
+      <w:r>
+        <w:rPr>
+          <w:rFonts w:ascii="Arial" w:hAnsi="Arial" w:cs="Arial"/>
+          <w:noProof/>
+          <w:lang w:val="pt-PT"/>
+        </w:rPr>
+        <w:t>)</w:t>
+      </w:r>
+    </w:p>
+    <w:p>
+      <w:pPr>
+        <w:jc w:val="left"/>
+        <w:rPr>
+          <w:rFonts w:ascii="Arial" w:hAnsi="Arial" w:cs="Arial"/>
+          <w:noProof/>
+          <w:lang w:val="pt-PT"/>
+        </w:rPr>
+      </w:pPr>
+      <w:r>
+        <w:rPr>
+          <w:rFonts w:ascii="Arial" w:hAnsi="Arial" w:cs="Arial"/>
+          <w:noProof/>
           <w:lang w:val="pt-PT"/>
         </w:rPr>
         <w:t>Epoca(</w:t>
       </w:r>
       <w:r>
         <w:rPr>
-          <w:rFonts w:cs="Arial" w:ascii="Arial" w:hAnsi="Arial"/>
+          <w:rFonts w:ascii="Arial" w:hAnsi="Arial" w:cs="Arial"/>
+          <w:noProof/>
           <w:u w:val="single"/>
           <w:lang w:val="pt-PT"/>
         </w:rPr>
@@ -337,7 +440,8 @@
       </w:r>
       <w:r>
         <w:rPr>
-          <w:rFonts w:cs="Arial" w:ascii="Arial" w:hAnsi="Arial"/>
+          <w:rFonts w:ascii="Arial" w:hAnsi="Arial" w:cs="Arial"/>
+          <w:noProof/>
           <w:lang w:val="pt-PT"/>
         </w:rPr>
         <w:t>, anoLetivo, semestre)</w:t>
@@ -345,23 +449,25 @@
     </w:p>
     <w:p>
       <w:pPr>
-        <w:pStyle w:val="Normal"/>
-        <w:jc w:val="left"/>
-        <w:rPr>
-          <w:rFonts w:ascii="Arial" w:hAnsi="Arial" w:cs="Arial"/>
-          <w:lang w:val="pt-PT"/>
-        </w:rPr>
-      </w:pPr>
-      <w:r>
-        <w:rPr>
-          <w:rFonts w:cs="Arial" w:ascii="Arial" w:hAnsi="Arial"/>
+        <w:jc w:val="left"/>
+        <w:rPr>
+          <w:rFonts w:ascii="Arial" w:hAnsi="Arial" w:cs="Arial"/>
+          <w:noProof/>
+          <w:lang w:val="pt-PT"/>
+        </w:rPr>
+      </w:pPr>
+      <w:r>
+        <w:rPr>
+          <w:rFonts w:ascii="Arial" w:hAnsi="Arial" w:cs="Arial"/>
+          <w:noProof/>
           <w:lang w:val="pt-PT"/>
         </w:rPr>
         <w:t>ComponenteAvaliacao(</w:t>
       </w:r>
       <w:r>
         <w:rPr>
-          <w:rFonts w:cs="Arial" w:ascii="Arial" w:hAnsi="Arial"/>
+          <w:rFonts w:ascii="Arial" w:hAnsi="Arial" w:cs="Arial"/>
+          <w:noProof/>
           <w:u w:val="single"/>
           <w:lang w:val="pt-PT"/>
         </w:rPr>
@@ -369,31 +475,34 @@
       </w:r>
       <w:r>
         <w:rPr>
-          <w:rFonts w:cs="Arial" w:ascii="Arial" w:hAnsi="Arial"/>
-          <w:lang w:val="pt-PT"/>
-        </w:rPr>
-        <w:t>, nome, idOcorrenciaCadeira-&gt; OcorrenciaCadeira)</w:t>
-      </w:r>
-    </w:p>
-    <w:p>
-      <w:pPr>
-        <w:pStyle w:val="Normal"/>
-        <w:jc w:val="left"/>
-        <w:rPr>
-          <w:rFonts w:ascii="Arial" w:hAnsi="Arial" w:cs="Arial"/>
-          <w:lang w:val="pt-PT"/>
-        </w:rPr>
-      </w:pPr>
-      <w:r>
-        <w:rPr>
-          <w:rFonts w:cs="Arial" w:ascii="Arial" w:hAnsi="Arial"/>
+          <w:rFonts w:ascii="Arial" w:hAnsi="Arial" w:cs="Arial"/>
+          <w:noProof/>
+          <w:lang w:val="pt-PT"/>
+        </w:rPr>
+        <w:t>, nome)</w:t>
+      </w:r>
+    </w:p>
+    <w:p>
+      <w:pPr>
+        <w:jc w:val="left"/>
+        <w:rPr>
+          <w:rFonts w:ascii="Arial" w:hAnsi="Arial" w:cs="Arial"/>
+          <w:noProof/>
+          <w:lang w:val="pt-PT"/>
+        </w:rPr>
+      </w:pPr>
+      <w:r>
+        <w:rPr>
+          <w:rFonts w:ascii="Arial" w:hAnsi="Arial" w:cs="Arial"/>
+          <w:noProof/>
           <w:lang w:val="pt-PT"/>
         </w:rPr>
         <w:t>Nota(</w:t>
       </w:r>
       <w:r>
         <w:rPr>
-          <w:rFonts w:cs="Arial" w:ascii="Arial" w:hAnsi="Arial"/>
+          <w:rFonts w:ascii="Arial" w:hAnsi="Arial" w:cs="Arial"/>
+          <w:noProof/>
           <w:u w:val="single"/>
           <w:lang w:val="pt-PT"/>
         </w:rPr>
@@ -401,7 +510,8 @@
       </w:r>
       <w:r>
         <w:rPr>
-          <w:rFonts w:cs="Arial" w:ascii="Arial" w:hAnsi="Arial"/>
+          <w:rFonts w:ascii="Arial" w:hAnsi="Arial" w:cs="Arial"/>
+          <w:noProof/>
           <w:lang w:val="pt-PT"/>
         </w:rPr>
         <w:t>, nota, idComponenteAvaliacao-&gt;ComponenteAvaliacao)</w:t>
@@ -409,23 +519,25 @@
     </w:p>
     <w:p>
       <w:pPr>
-        <w:pStyle w:val="Normal"/>
-        <w:jc w:val="left"/>
-        <w:rPr>
-          <w:rFonts w:ascii="Arial" w:hAnsi="Arial" w:cs="Arial"/>
-          <w:lang w:val="pt-PT"/>
-        </w:rPr>
-      </w:pPr>
-      <w:r>
-        <w:rPr>
-          <w:rFonts w:cs="Arial" w:ascii="Arial" w:hAnsi="Arial"/>
+        <w:jc w:val="left"/>
+        <w:rPr>
+          <w:rFonts w:ascii="Arial" w:hAnsi="Arial" w:cs="Arial"/>
+          <w:noProof/>
+          <w:lang w:val="pt-PT"/>
+        </w:rPr>
+      </w:pPr>
+      <w:r>
+        <w:rPr>
+          <w:rFonts w:ascii="Arial" w:hAnsi="Arial" w:cs="Arial"/>
+          <w:noProof/>
           <w:lang w:val="pt-PT"/>
         </w:rPr>
         <w:t>EstudanteOcorrenciaCadeira(</w:t>
       </w:r>
       <w:r>
         <w:rPr>
-          <w:rFonts w:cs="Arial" w:ascii="Arial" w:hAnsi="Arial"/>
+          <w:rFonts w:ascii="Arial" w:hAnsi="Arial" w:cs="Arial"/>
+          <w:noProof/>
           <w:u w:val="single"/>
           <w:lang w:val="pt-PT"/>
         </w:rPr>
@@ -433,14 +545,16 @@
       </w:r>
       <w:r>
         <w:rPr>
-          <w:rFonts w:cs="Arial" w:ascii="Arial" w:hAnsi="Arial"/>
+          <w:rFonts w:ascii="Arial" w:hAnsi="Arial" w:cs="Arial"/>
+          <w:noProof/>
           <w:lang w:val="pt-PT"/>
         </w:rPr>
         <w:t>-&gt;Estudante, i</w:t>
       </w:r>
       <w:r>
         <w:rPr>
-          <w:rFonts w:cs="Arial" w:ascii="Arial" w:hAnsi="Arial"/>
+          <w:rFonts w:ascii="Arial" w:hAnsi="Arial" w:cs="Arial"/>
+          <w:noProof/>
           <w:u w:val="single"/>
           <w:lang w:val="pt-PT"/>
         </w:rPr>
@@ -448,7 +562,8 @@
       </w:r>
       <w:r>
         <w:rPr>
-          <w:rFonts w:cs="Arial" w:ascii="Arial" w:hAnsi="Arial"/>
+          <w:rFonts w:ascii="Arial" w:hAnsi="Arial" w:cs="Arial"/>
+          <w:noProof/>
           <w:lang w:val="pt-PT"/>
         </w:rPr>
         <w:t>-&gt;OcorrenciaCadeira)</w:t>
@@ -456,23 +571,25 @@
     </w:p>
     <w:p>
       <w:pPr>
-        <w:pStyle w:val="Normal"/>
-        <w:jc w:val="left"/>
-        <w:rPr>
-          <w:rFonts w:ascii="Arial" w:hAnsi="Arial" w:cs="Arial"/>
-          <w:lang w:val="pt-PT"/>
-        </w:rPr>
-      </w:pPr>
-      <w:r>
-        <w:rPr>
-          <w:rFonts w:cs="Arial" w:ascii="Arial" w:hAnsi="Arial"/>
+        <w:jc w:val="left"/>
+        <w:rPr>
+          <w:rFonts w:ascii="Arial" w:hAnsi="Arial" w:cs="Arial"/>
+          <w:noProof/>
+          <w:lang w:val="pt-PT"/>
+        </w:rPr>
+      </w:pPr>
+      <w:r>
+        <w:rPr>
+          <w:rFonts w:ascii="Arial" w:hAnsi="Arial" w:cs="Arial"/>
+          <w:noProof/>
           <w:lang w:val="pt-PT"/>
         </w:rPr>
         <w:t>EstudanteComponenteAvaliacao(</w:t>
       </w:r>
       <w:r>
         <w:rPr>
-          <w:rFonts w:cs="Arial" w:ascii="Arial" w:hAnsi="Arial"/>
+          <w:rFonts w:ascii="Arial" w:hAnsi="Arial" w:cs="Arial"/>
+          <w:noProof/>
           <w:u w:val="single"/>
           <w:lang w:val="pt-PT"/>
         </w:rPr>
@@ -480,14 +597,16 @@
       </w:r>
       <w:r>
         <w:rPr>
-          <w:rFonts w:cs="Arial" w:ascii="Arial" w:hAnsi="Arial"/>
+          <w:rFonts w:ascii="Arial" w:hAnsi="Arial" w:cs="Arial"/>
+          <w:noProof/>
           <w:lang w:val="pt-PT"/>
         </w:rPr>
         <w:t xml:space="preserve">-&gt;Estudante, </w:t>
       </w:r>
       <w:r>
         <w:rPr>
-          <w:rFonts w:cs="Arial" w:ascii="Arial" w:hAnsi="Arial"/>
+          <w:rFonts w:ascii="Arial" w:hAnsi="Arial" w:cs="Arial"/>
+          <w:noProof/>
           <w:u w:val="single"/>
           <w:lang w:val="pt-PT"/>
         </w:rPr>
@@ -495,7 +614,8 @@
       </w:r>
       <w:r>
         <w:rPr>
-          <w:rFonts w:cs="Arial" w:ascii="Arial" w:hAnsi="Arial"/>
+          <w:rFonts w:ascii="Arial" w:hAnsi="Arial" w:cs="Arial"/>
+          <w:noProof/>
           <w:lang w:val="pt-PT"/>
         </w:rPr>
         <w:t>-&gt; ComponenteAvaliacao)</w:t>
@@ -503,23 +623,25 @@
     </w:p>
     <w:p>
       <w:pPr>
-        <w:pStyle w:val="Normal"/>
-        <w:jc w:val="left"/>
-        <w:rPr>
-          <w:rFonts w:ascii="Arial" w:hAnsi="Arial" w:cs="Arial"/>
-          <w:lang w:val="pt-PT"/>
-        </w:rPr>
-      </w:pPr>
-      <w:r>
-        <w:rPr>
-          <w:rFonts w:cs="Arial" w:ascii="Arial" w:hAnsi="Arial"/>
+        <w:jc w:val="left"/>
+        <w:rPr>
+          <w:rFonts w:ascii="Arial" w:hAnsi="Arial" w:cs="Arial"/>
+          <w:noProof/>
+          <w:lang w:val="pt-PT"/>
+        </w:rPr>
+      </w:pPr>
+      <w:r>
+        <w:rPr>
+          <w:rFonts w:ascii="Arial" w:hAnsi="Arial" w:cs="Arial"/>
+          <w:noProof/>
           <w:lang w:val="pt-PT"/>
         </w:rPr>
         <w:t>EstudanteTurmaPratica(</w:t>
       </w:r>
       <w:r>
         <w:rPr>
-          <w:rFonts w:cs="Arial" w:ascii="Arial" w:hAnsi="Arial"/>
+          <w:rFonts w:ascii="Arial" w:hAnsi="Arial" w:cs="Arial"/>
+          <w:noProof/>
           <w:u w:val="single"/>
           <w:lang w:val="pt-PT"/>
         </w:rPr>
@@ -527,14 +649,16 @@
       </w:r>
       <w:r>
         <w:rPr>
-          <w:rFonts w:cs="Arial" w:ascii="Arial" w:hAnsi="Arial"/>
+          <w:rFonts w:ascii="Arial" w:hAnsi="Arial" w:cs="Arial"/>
+          <w:noProof/>
           <w:lang w:val="pt-PT"/>
         </w:rPr>
         <w:t xml:space="preserve">-&gt;Estudante, </w:t>
       </w:r>
       <w:r>
         <w:rPr>
-          <w:rFonts w:cs="Arial" w:ascii="Arial" w:hAnsi="Arial"/>
+          <w:rFonts w:ascii="Arial" w:hAnsi="Arial" w:cs="Arial"/>
+          <w:noProof/>
           <w:u w:val="single"/>
           <w:lang w:val="pt-PT"/>
         </w:rPr>
@@ -542,7 +666,8 @@
       </w:r>
       <w:r>
         <w:rPr>
-          <w:rFonts w:cs="Arial" w:ascii="Arial" w:hAnsi="Arial"/>
+          <w:rFonts w:ascii="Arial" w:hAnsi="Arial" w:cs="Arial"/>
+          <w:noProof/>
           <w:lang w:val="pt-PT"/>
         </w:rPr>
         <w:t>-&gt;TurmaPratica)</w:t>
@@ -550,23 +675,25 @@
     </w:p>
     <w:p>
       <w:pPr>
-        <w:pStyle w:val="Normal"/>
-        <w:jc w:val="left"/>
-        <w:rPr>
-          <w:rFonts w:ascii="Arial" w:hAnsi="Arial" w:cs="Arial"/>
-          <w:lang w:val="pt-PT"/>
-        </w:rPr>
-      </w:pPr>
-      <w:r>
-        <w:rPr>
-          <w:rFonts w:cs="Arial" w:ascii="Arial" w:hAnsi="Arial"/>
+        <w:jc w:val="left"/>
+        <w:rPr>
+          <w:rFonts w:ascii="Arial" w:hAnsi="Arial" w:cs="Arial"/>
+          <w:noProof/>
+          <w:lang w:val="pt-PT"/>
+        </w:rPr>
+      </w:pPr>
+      <w:r>
+        <w:rPr>
+          <w:rFonts w:ascii="Arial" w:hAnsi="Arial" w:cs="Arial"/>
+          <w:noProof/>
           <w:lang w:val="pt-PT"/>
         </w:rPr>
         <w:t>DocenteTurmaPratica(</w:t>
       </w:r>
       <w:r>
         <w:rPr>
-          <w:rFonts w:cs="Arial" w:ascii="Arial" w:hAnsi="Arial"/>
+          <w:rFonts w:ascii="Arial" w:hAnsi="Arial" w:cs="Arial"/>
+          <w:noProof/>
           <w:u w:val="single"/>
           <w:lang w:val="pt-PT"/>
         </w:rPr>
@@ -574,14 +701,16 @@
       </w:r>
       <w:r>
         <w:rPr>
-          <w:rFonts w:cs="Arial" w:ascii="Arial" w:hAnsi="Arial"/>
+          <w:rFonts w:ascii="Arial" w:hAnsi="Arial" w:cs="Arial"/>
+          <w:noProof/>
           <w:lang w:val="pt-PT"/>
         </w:rPr>
         <w:t xml:space="preserve">-&gt;Docente, </w:t>
       </w:r>
       <w:r>
         <w:rPr>
-          <w:rFonts w:cs="Arial" w:ascii="Arial" w:hAnsi="Arial"/>
+          <w:rFonts w:ascii="Arial" w:hAnsi="Arial" w:cs="Arial"/>
+          <w:noProof/>
           <w:u w:val="single"/>
           <w:lang w:val="pt-PT"/>
         </w:rPr>
@@ -589,7 +718,8 @@
       </w:r>
       <w:r>
         <w:rPr>
-          <w:rFonts w:cs="Arial" w:ascii="Arial" w:hAnsi="Arial"/>
+          <w:rFonts w:ascii="Arial" w:hAnsi="Arial" w:cs="Arial"/>
+          <w:noProof/>
           <w:lang w:val="pt-PT"/>
         </w:rPr>
         <w:t>-&gt;TurmaPratica)</w:t>
@@ -597,23 +727,42 @@
     </w:p>
     <w:p>
       <w:pPr>
-        <w:pStyle w:val="Normal"/>
-        <w:jc w:val="left"/>
-        <w:rPr>
-          <w:rFonts w:ascii="Arial" w:hAnsi="Arial" w:cs="Arial"/>
-          <w:lang w:val="pt-PT"/>
-        </w:rPr>
-      </w:pPr>
-      <w:r>
-        <w:rPr>
-          <w:rFonts w:cs="Arial" w:ascii="Arial" w:hAnsi="Arial"/>
-          <w:lang w:val="pt-PT"/>
-        </w:rPr>
-        <w:t>DocenteOcorrenciaCadeira(id-&gt;Docente, i</w:t>
-      </w:r>
-      <w:r>
-        <w:rPr>
-          <w:rFonts w:cs="Arial" w:ascii="Arial" w:hAnsi="Arial"/>
+        <w:jc w:val="left"/>
+        <w:rPr>
+          <w:rFonts w:ascii="Arial" w:hAnsi="Arial" w:cs="Arial"/>
+          <w:noProof/>
+          <w:lang w:val="pt-PT"/>
+        </w:rPr>
+      </w:pPr>
+      <w:r>
+        <w:rPr>
+          <w:rFonts w:ascii="Arial" w:hAnsi="Arial" w:cs="Arial"/>
+          <w:noProof/>
+          <w:lang w:val="pt-PT"/>
+        </w:rPr>
+        <w:t>DocenteOcorrenciaCadeira</w:t>
+      </w:r>
+      <w:r>
+        <w:rPr>
+          <w:rFonts w:ascii="Arial" w:hAnsi="Arial" w:cs="Arial"/>
+          <w:noProof/>
+          <w:u w:val="single"/>
+          <w:lang w:val="pt-PT"/>
+        </w:rPr>
+        <w:t>(id</w:t>
+      </w:r>
+      <w:r>
+        <w:rPr>
+          <w:rFonts w:ascii="Arial" w:hAnsi="Arial" w:cs="Arial"/>
+          <w:noProof/>
+          <w:lang w:val="pt-PT"/>
+        </w:rPr>
+        <w:t>-&gt;Docente, i</w:t>
+      </w:r>
+      <w:r>
+        <w:rPr>
+          <w:rFonts w:ascii="Arial" w:hAnsi="Arial" w:cs="Arial"/>
+          <w:noProof/>
           <w:u w:val="single"/>
           <w:lang w:val="pt-PT"/>
         </w:rPr>
@@ -621,7 +770,8 @@
       </w:r>
       <w:r>
         <w:rPr>
-          <w:rFonts w:cs="Arial" w:ascii="Arial" w:hAnsi="Arial"/>
+          <w:rFonts w:ascii="Arial" w:hAnsi="Arial" w:cs="Arial"/>
+          <w:noProof/>
           <w:lang w:val="pt-PT"/>
         </w:rPr>
         <w:t>-&gt;OcorrenciaCadeira)</w:t>
@@ -629,74 +779,114 @@
     </w:p>
     <w:p>
       <w:pPr>
-        <w:pStyle w:val="Normal"/>
-        <w:jc w:val="left"/>
-        <w:rPr>
-          <w:rFonts w:ascii="Arial" w:hAnsi="Arial" w:cs="Arial"/>
-          <w:lang w:val="pt-PT"/>
-        </w:rPr>
-      </w:pPr>
-      <w:r>
-        <w:rPr>
-          <w:rFonts w:cs="Arial" w:ascii="Arial" w:hAnsi="Arial"/>
-          <w:lang w:val="pt-PT"/>
-        </w:rPr>
-      </w:r>
-    </w:p>
-    <w:p>
-      <w:pPr>
-        <w:pStyle w:val="Normal"/>
-        <w:spacing w:before="0" w:after="160"/>
-        <w:jc w:val="left"/>
-        <w:rPr>
-          <w:rFonts w:ascii="Arial" w:hAnsi="Arial" w:cs="Arial"/>
-          <w:lang w:val="pt-PT"/>
-        </w:rPr>
-      </w:pPr>
-      <w:r>
-        <w:rPr/>
-      </w:r>
+        <w:jc w:val="left"/>
+        <w:rPr>
+          <w:rFonts w:ascii="Arial" w:hAnsi="Arial" w:cs="Arial"/>
+          <w:noProof/>
+          <w:lang w:val="pt-PT"/>
+        </w:rPr>
+      </w:pPr>
+      <w:r>
+        <w:rPr>
+          <w:rFonts w:ascii="Arial" w:hAnsi="Arial" w:cs="Arial"/>
+          <w:noProof/>
+          <w:lang w:val="pt-PT"/>
+        </w:rPr>
+        <w:t>ComponenteAvaliacaoOcorrenciaCadeira(i</w:t>
+      </w:r>
+      <w:r>
+        <w:rPr>
+          <w:rFonts w:ascii="Arial" w:hAnsi="Arial" w:cs="Arial"/>
+          <w:noProof/>
+          <w:u w:val="single"/>
+          <w:lang w:val="pt-PT"/>
+        </w:rPr>
+        <w:t>dOcorrenciaCadeira</w:t>
+      </w:r>
+      <w:r>
+        <w:rPr>
+          <w:rFonts w:ascii="Arial" w:hAnsi="Arial" w:cs="Arial"/>
+          <w:noProof/>
+          <w:lang w:val="pt-PT"/>
+        </w:rPr>
+        <w:t xml:space="preserve">-&gt;OcorrenciaCadeira, </w:t>
+      </w:r>
+      <w:r>
+        <w:rPr>
+          <w:rFonts w:ascii="Arial" w:hAnsi="Arial" w:cs="Arial"/>
+          <w:noProof/>
+          <w:u w:val="single"/>
+          <w:lang w:val="pt-PT"/>
+        </w:rPr>
+        <w:t>idComponenteAvaliacao</w:t>
+      </w:r>
+      <w:r>
+        <w:rPr>
+          <w:rFonts w:ascii="Arial" w:hAnsi="Arial" w:cs="Arial"/>
+          <w:noProof/>
+          <w:lang w:val="pt-PT"/>
+        </w:rPr>
+        <w:t>-&gt;ComponenteAvaliacao)</w:t>
+      </w:r>
+    </w:p>
+    <w:p>
+      <w:pPr>
+        <w:jc w:val="left"/>
+        <w:rPr>
+          <w:rFonts w:ascii="Arial" w:hAnsi="Arial" w:cs="Arial"/>
+          <w:noProof/>
+          <w:lang w:val="pt-PT"/>
+        </w:rPr>
+      </w:pPr>
+    </w:p>
+    <w:p>
+      <w:pPr>
+        <w:jc w:val="left"/>
+        <w:rPr>
+          <w:rFonts w:ascii="Arial" w:hAnsi="Arial" w:cs="Arial"/>
+          <w:noProof/>
+          <w:lang w:val="pt-PT"/>
+        </w:rPr>
+      </w:pPr>
     </w:p>
     <w:sectPr>
-      <w:type w:val="nextPage"/>
       <w:pgSz w:w="11906" w:h="16838"/>
-      <w:pgMar w:left="1800" w:right="1800" w:header="0" w:top="1440" w:footer="0" w:bottom="1440" w:gutter="0"/>
-      <w:pgNumType w:fmt="decimal"/>
-      <w:formProt w:val="false"/>
-      <w:textDirection w:val="lrTb"/>
-      <w:docGrid w:type="default" w:linePitch="360" w:charSpace="4096"/>
+      <w:pgMar w:top="1440" w:right="1800" w:bottom="1440" w:left="1800" w:header="0" w:footer="0" w:gutter="0"/>
+      <w:cols w:space="720"/>
+      <w:formProt w:val="0"/>
+      <w:docGrid w:linePitch="360" w:charSpace="4096"/>
     </w:sectPr>
   </w:body>
 </w:document>
 </file>
 
 <file path=word/styles.xml><?xml version="1.0" encoding="utf-8"?>
-<w:styles xmlns:w="http://schemas.openxmlformats.org/wordprocessingml/2006/main" xmlns:w14="http://schemas.microsoft.com/office/word/2010/wordml" xmlns:mc="http://schemas.openxmlformats.org/markup-compatibility/2006" mc:Ignorable="w14">
+<w:styles xmlns:mc="http://schemas.openxmlformats.org/markup-compatibility/2006" xmlns:r="http://schemas.openxmlformats.org/officeDocument/2006/relationships" xmlns:w="http://schemas.openxmlformats.org/wordprocessingml/2006/main" xmlns:w14="http://schemas.microsoft.com/office/word/2010/wordml" xmlns:w15="http://schemas.microsoft.com/office/word/2012/wordml" xmlns:w16cex="http://schemas.microsoft.com/office/word/2018/wordml/cex" xmlns:w16cid="http://schemas.microsoft.com/office/word/2016/wordml/cid" xmlns:w16="http://schemas.microsoft.com/office/word/2018/wordml" xmlns:w16se="http://schemas.microsoft.com/office/word/2015/wordml/symex" mc:Ignorable="w14 w15 w16se w16cid w16 w16cex">
   <w:docDefaults>
     <w:rPrDefault>
       <w:rPr>
-        <w:rFonts w:ascii="等线" w:hAnsi="等线" w:eastAsia="等线" w:cs="Arial" w:asciiTheme="minorHAnsi" w:cstheme="minorBidi" w:eastAsiaTheme="minorEastAsia" w:hAnsiTheme="minorHAnsi"/>
+        <w:rFonts w:asciiTheme="minorHAnsi" w:eastAsiaTheme="minorEastAsia" w:hAnsiTheme="minorHAnsi" w:cstheme="minorBidi"/>
         <w:szCs w:val="22"/>
         <w:lang w:val="en-GB" w:eastAsia="zh-CN" w:bidi="ar-SA"/>
       </w:rPr>
     </w:rPrDefault>
     <w:pPrDefault>
       <w:pPr>
-        <w:suppressAutoHyphens w:val="true"/>
+        <w:suppressAutoHyphens/>
       </w:pPr>
     </w:pPrDefault>
   </w:docDefaults>
   <w:latentStyles w:defLockedState="0" w:defUIPriority="99" w:defSemiHidden="0" w:defUnhideWhenUsed="0" w:defQFormat="0" w:count="376">
     <w:lsdException w:name="Normal" w:uiPriority="0" w:qFormat="1"/>
     <w:lsdException w:name="heading 1" w:uiPriority="9" w:qFormat="1"/>
-    <w:lsdException w:name="heading 2" w:uiPriority="9" w:semiHidden="1" w:unhideWhenUsed="1" w:qFormat="1"/>
-    <w:lsdException w:name="heading 3" w:uiPriority="9" w:semiHidden="1" w:unhideWhenUsed="1" w:qFormat="1"/>
-    <w:lsdException w:name="heading 4" w:uiPriority="9" w:semiHidden="1" w:unhideWhenUsed="1" w:qFormat="1"/>
-    <w:lsdException w:name="heading 5" w:uiPriority="9" w:semiHidden="1" w:unhideWhenUsed="1" w:qFormat="1"/>
-    <w:lsdException w:name="heading 6" w:uiPriority="9" w:semiHidden="1" w:unhideWhenUsed="1" w:qFormat="1"/>
-    <w:lsdException w:name="heading 7" w:uiPriority="9" w:semiHidden="1" w:unhideWhenUsed="1" w:qFormat="1"/>
-    <w:lsdException w:name="heading 8" w:uiPriority="9" w:semiHidden="1" w:unhideWhenUsed="1" w:qFormat="1"/>
-    <w:lsdException w:name="heading 9" w:uiPriority="9" w:semiHidden="1" w:unhideWhenUsed="1" w:qFormat="1"/>
+    <w:lsdException w:name="heading 2" w:semiHidden="1" w:uiPriority="9" w:unhideWhenUsed="1" w:qFormat="1"/>
+    <w:lsdException w:name="heading 3" w:semiHidden="1" w:uiPriority="9" w:unhideWhenUsed="1" w:qFormat="1"/>
+    <w:lsdException w:name="heading 4" w:semiHidden="1" w:uiPriority="9" w:unhideWhenUsed="1" w:qFormat="1"/>
+    <w:lsdException w:name="heading 5" w:semiHidden="1" w:uiPriority="9" w:unhideWhenUsed="1" w:qFormat="1"/>
+    <w:lsdException w:name="heading 6" w:semiHidden="1" w:uiPriority="9" w:unhideWhenUsed="1" w:qFormat="1"/>
+    <w:lsdException w:name="heading 7" w:semiHidden="1" w:uiPriority="9" w:unhideWhenUsed="1" w:qFormat="1"/>
+    <w:lsdException w:name="heading 8" w:semiHidden="1" w:uiPriority="9" w:unhideWhenUsed="1" w:qFormat="1"/>
+    <w:lsdException w:name="heading 9" w:semiHidden="1" w:uiPriority="9" w:unhideWhenUsed="1" w:qFormat="1"/>
     <w:lsdException w:name="index 1" w:semiHidden="1" w:unhideWhenUsed="1"/>
     <w:lsdException w:name="index 2" w:semiHidden="1" w:unhideWhenUsed="1"/>
     <w:lsdException w:name="index 3" w:semiHidden="1" w:unhideWhenUsed="1"/>
@@ -706,22 +896,22 @@
     <w:lsdException w:name="index 7" w:semiHidden="1" w:unhideWhenUsed="1"/>
     <w:lsdException w:name="index 8" w:semiHidden="1" w:unhideWhenUsed="1"/>
     <w:lsdException w:name="index 9" w:semiHidden="1" w:unhideWhenUsed="1"/>
-    <w:lsdException w:name="toc 1" w:uiPriority="39" w:semiHidden="1" w:unhideWhenUsed="1"/>
-    <w:lsdException w:name="toc 2" w:uiPriority="39" w:semiHidden="1" w:unhideWhenUsed="1"/>
-    <w:lsdException w:name="toc 3" w:uiPriority="39" w:semiHidden="1" w:unhideWhenUsed="1"/>
-    <w:lsdException w:name="toc 4" w:uiPriority="39" w:semiHidden="1" w:unhideWhenUsed="1"/>
-    <w:lsdException w:name="toc 5" w:uiPriority="39" w:semiHidden="1" w:unhideWhenUsed="1"/>
-    <w:lsdException w:name="toc 6" w:uiPriority="39" w:semiHidden="1" w:unhideWhenUsed="1"/>
-    <w:lsdException w:name="toc 7" w:uiPriority="39" w:semiHidden="1" w:unhideWhenUsed="1"/>
-    <w:lsdException w:name="toc 8" w:uiPriority="39" w:semiHidden="1" w:unhideWhenUsed="1"/>
-    <w:lsdException w:name="toc 9" w:uiPriority="39" w:semiHidden="1" w:unhideWhenUsed="1"/>
+    <w:lsdException w:name="toc 1" w:semiHidden="1" w:uiPriority="39" w:unhideWhenUsed="1"/>
+    <w:lsdException w:name="toc 2" w:semiHidden="1" w:uiPriority="39" w:unhideWhenUsed="1"/>
+    <w:lsdException w:name="toc 3" w:semiHidden="1" w:uiPriority="39" w:unhideWhenUsed="1"/>
+    <w:lsdException w:name="toc 4" w:semiHidden="1" w:uiPriority="39" w:unhideWhenUsed="1"/>
+    <w:lsdException w:name="toc 5" w:semiHidden="1" w:uiPriority="39" w:unhideWhenUsed="1"/>
+    <w:lsdException w:name="toc 6" w:semiHidden="1" w:uiPriority="39" w:unhideWhenUsed="1"/>
+    <w:lsdException w:name="toc 7" w:semiHidden="1" w:uiPriority="39" w:unhideWhenUsed="1"/>
+    <w:lsdException w:name="toc 8" w:semiHidden="1" w:uiPriority="39" w:unhideWhenUsed="1"/>
+    <w:lsdException w:name="toc 9" w:semiHidden="1" w:uiPriority="39" w:unhideWhenUsed="1"/>
     <w:lsdException w:name="Normal Indent" w:semiHidden="1" w:unhideWhenUsed="1"/>
     <w:lsdException w:name="footnote text" w:semiHidden="1" w:unhideWhenUsed="1"/>
     <w:lsdException w:name="annotation text" w:semiHidden="1" w:unhideWhenUsed="1"/>
     <w:lsdException w:name="header" w:semiHidden="1" w:unhideWhenUsed="1"/>
     <w:lsdException w:name="footer" w:semiHidden="1" w:unhideWhenUsed="1"/>
     <w:lsdException w:name="index heading" w:semiHidden="1" w:unhideWhenUsed="1"/>
-    <w:lsdException w:name="caption" w:uiPriority="35" w:semiHidden="1" w:unhideWhenUsed="1" w:qFormat="1"/>
+    <w:lsdException w:name="caption" w:semiHidden="1" w:uiPriority="35" w:unhideWhenUsed="1" w:qFormat="1"/>
     <w:lsdException w:name="table of figures" w:semiHidden="1" w:unhideWhenUsed="1"/>
     <w:lsdException w:name="envelope address" w:semiHidden="1" w:unhideWhenUsed="1"/>
     <w:lsdException w:name="envelope return" w:semiHidden="1" w:unhideWhenUsed="1"/>
@@ -752,7 +942,7 @@
     <w:lsdException w:name="Title" w:uiPriority="10" w:qFormat="1"/>
     <w:lsdException w:name="Closing" w:semiHidden="1" w:unhideWhenUsed="1"/>
     <w:lsdException w:name="Signature" w:semiHidden="1" w:unhideWhenUsed="1"/>
-    <w:lsdException w:name="Default Paragraph Font" w:uiPriority="1" w:semiHidden="1" w:unhideWhenUsed="1"/>
+    <w:lsdException w:name="Default Paragraph Font" w:semiHidden="1" w:uiPriority="1" w:unhideWhenUsed="1"/>
     <w:lsdException w:name="Body Text" w:semiHidden="1" w:unhideWhenUsed="1"/>
     <w:lsdException w:name="Body Text Indent" w:semiHidden="1" w:unhideWhenUsed="1"/>
     <w:lsdException w:name="List Continue" w:semiHidden="1" w:unhideWhenUsed="1"/>
@@ -952,8 +1142,8 @@
     <w:lsdException w:name="Subtle Reference" w:uiPriority="31" w:qFormat="1"/>
     <w:lsdException w:name="Intense Reference" w:uiPriority="32" w:qFormat="1"/>
     <w:lsdException w:name="Book Title" w:uiPriority="33" w:qFormat="1"/>
-    <w:lsdException w:name="Bibliography" w:uiPriority="37" w:semiHidden="1" w:unhideWhenUsed="1"/>
-    <w:lsdException w:name="TOC Heading" w:uiPriority="39" w:semiHidden="1" w:unhideWhenUsed="1" w:qFormat="1"/>
+    <w:lsdException w:name="Bibliography" w:semiHidden="1" w:uiPriority="37" w:unhideWhenUsed="1"/>
+    <w:lsdException w:name="TOC Heading" w:semiHidden="1" w:uiPriority="39" w:unhideWhenUsed="1" w:qFormat="1"/>
     <w:lsdException w:name="Plain Table 1" w:uiPriority="41"/>
     <w:lsdException w:name="Plain Table 2" w:uiPriority="42"/>
     <w:lsdException w:name="Plain Table 3" w:uiPriority="43"/>
@@ -1064,92 +1254,75 @@
     <w:lsdException w:name="Unresolved Mention" w:semiHidden="1" w:unhideWhenUsed="1"/>
     <w:lsdException w:name="Smart Link" w:semiHidden="1" w:unhideWhenUsed="1"/>
   </w:latentStyles>
-  <w:style w:type="paragraph" w:styleId="Normal" w:default="1">
+  <w:style w:type="paragraph" w:default="1" w:styleId="Normal">
     <w:name w:val="Normal"/>
     <w:qFormat/>
     <w:pPr>
-      <w:widowControl w:val="false"/>
-      <w:suppressAutoHyphens w:val="true"/>
-      <w:bidi w:val="0"/>
-      <w:spacing w:lineRule="auto" w:line="259" w:before="0" w:after="160"/>
+      <w:widowControl w:val="0"/>
+      <w:spacing w:after="160" w:line="259" w:lineRule="auto"/>
       <w:jc w:val="both"/>
     </w:pPr>
     <w:rPr>
-      <w:rFonts w:ascii="等线" w:hAnsi="等线" w:eastAsia="等线" w:cs="Arial" w:asciiTheme="minorHAnsi" w:cstheme="minorBidi" w:eastAsiaTheme="minorEastAsia" w:hAnsiTheme="minorHAnsi"/>
-      <w:color w:val="auto"/>
-      <w:kern w:val="0"/>
       <w:sz w:val="22"/>
-      <w:szCs w:val="22"/>
-      <w:lang w:val="en-GB" w:eastAsia="zh-CN" w:bidi="ar-SA"/>
     </w:rPr>
   </w:style>
-  <w:style w:type="character" w:styleId="DefaultParagraphFont" w:default="1">
+  <w:style w:type="character" w:default="1" w:styleId="DefaultParagraphFont">
     <w:name w:val="Default Paragraph Font"/>
     <w:uiPriority w:val="1"/>
     <w:semiHidden/>
     <w:unhideWhenUsed/>
-    <w:qFormat/>
-    <w:rPr/>
   </w:style>
-  <w:style w:type="paragraph" w:styleId="Heading" w:customStyle="1">
+  <w:style w:type="table" w:default="1" w:styleId="TableNormal">
+    <w:name w:val="Normal Table"/>
+    <w:uiPriority w:val="99"/>
+    <w:semiHidden/>
+    <w:unhideWhenUsed/>
+    <w:tblPr>
+      <w:tblInd w:w="0" w:type="dxa"/>
+      <w:tblCellMar>
+        <w:top w:w="0" w:type="dxa"/>
+        <w:left w:w="108" w:type="dxa"/>
+        <w:bottom w:w="0" w:type="dxa"/>
+        <w:right w:w="108" w:type="dxa"/>
+      </w:tblCellMar>
+    </w:tblPr>
+  </w:style>
+  <w:style w:type="numbering" w:default="1" w:styleId="NoList">
+    <w:name w:val="No List"/>
+    <w:uiPriority w:val="99"/>
+    <w:semiHidden/>
+    <w:unhideWhenUsed/>
+  </w:style>
+  <w:style w:type="paragraph" w:customStyle="1" w:styleId="Heading">
     <w:name w:val="Heading"/>
     <w:basedOn w:val="Normal"/>
-    <w:next w:val="TextBody"/>
+    <w:next w:val="BodyText"/>
     <w:qFormat/>
     <w:pPr>
-      <w:keepNext w:val="true"/>
+      <w:keepNext/>
       <w:spacing w:before="240" w:after="120"/>
     </w:pPr>
     <w:rPr>
-      <w:rFonts w:ascii="Arimo" w:hAnsi="Arimo" w:eastAsia="Source Han Sans SC" w:cs="FreeSans"/>
+      <w:rFonts w:ascii="Arimo" w:eastAsia="Source Han Sans SC" w:hAnsi="Arimo" w:cs="FreeSans"/>
       <w:sz w:val="28"/>
       <w:szCs w:val="28"/>
     </w:rPr>
   </w:style>
-  <w:style w:type="paragraph" w:styleId="TextBody">
+  <w:style w:type="paragraph" w:styleId="BodyText">
     <w:name w:val="Body Text"/>
     <w:basedOn w:val="Normal"/>
     <w:pPr>
-      <w:spacing w:lineRule="auto" w:line="276" w:before="0" w:after="140"/>
+      <w:spacing w:after="140" w:line="276" w:lineRule="auto"/>
     </w:pPr>
-    <w:rPr/>
   </w:style>
   <w:style w:type="paragraph" w:styleId="List">
     <w:name w:val="List"/>
-    <w:basedOn w:val="TextBody"/>
-    <w:pPr/>
+    <w:basedOn w:val="BodyText"/>
     <w:rPr>
       <w:rFonts w:cs="FreeSans"/>
     </w:rPr>
   </w:style>
   <w:style w:type="paragraph" w:styleId="Caption">
-    <w:name w:val="Caption"/>
-    <w:basedOn w:val="Normal"/>
-    <w:qFormat/>
-    <w:pPr>
-      <w:suppressLineNumbers/>
-      <w:spacing w:before="120" w:after="120"/>
-    </w:pPr>
-    <w:rPr>
-      <w:rFonts w:cs="FreeSans"/>
-      <w:i/>
-      <w:iCs/>
-      <w:sz w:val="24"/>
-      <w:szCs w:val="24"/>
-    </w:rPr>
-  </w:style>
-  <w:style w:type="paragraph" w:styleId="Index" w:customStyle="1">
-    <w:name w:val="Index"/>
-    <w:basedOn w:val="Normal"/>
-    <w:qFormat/>
-    <w:pPr>
-      <w:suppressLineNumbers/>
-    </w:pPr>
-    <w:rPr>
-      <w:rFonts w:cs="FreeSans"/>
-    </w:rPr>
-  </w:style>
-  <w:style w:type="paragraph" w:styleId="Caption1">
     <w:name w:val="caption"/>
     <w:basedOn w:val="Normal"/>
     <w:qFormat/>
@@ -1165,27 +1338,16 @@
       <w:szCs w:val="24"/>
     </w:rPr>
   </w:style>
-  <w:style w:type="numbering" w:styleId="NoList" w:default="1">
-    <w:name w:val="No List"/>
-    <w:uiPriority w:val="99"/>
-    <w:semiHidden/>
-    <w:unhideWhenUsed/>
+  <w:style w:type="paragraph" w:customStyle="1" w:styleId="Index">
+    <w:name w:val="Index"/>
+    <w:basedOn w:val="Normal"/>
     <w:qFormat/>
-  </w:style>
-  <w:style w:type="table" w:default="1" w:styleId="TableNormal">
-    <w:name w:val="Normal Table"/>
-    <w:uiPriority w:val="99"/>
-    <w:semiHidden/>
-    <w:unhideWhenUsed/>
-    <w:tblPr>
-      <w:tblInd w:w="0" w:type="dxa"/>
-      <w:tblCellMar>
-        <w:top w:w="0" w:type="dxa"/>
-        <w:left w:w="108" w:type="dxa"/>
-        <w:bottom w:w="0" w:type="dxa"/>
-        <w:right w:w="108" w:type="dxa"/>
-      </w:tblCellMar>
-    </w:tblPr>
+    <w:pPr>
+      <w:suppressLineNumbers/>
+    </w:pPr>
+    <w:rPr>
+      <w:rFonts w:cs="FreeSans"/>
+    </w:rPr>
   </w:style>
 </w:styles>
 </file>

</xml_diff>